<commit_message>
Modificações no arquivo documentações
</commit_message>
<xml_diff>
--- a/Documentações/Documento Semana da Iniciação Científica.docx
+++ b/Documentações/Documento Semana da Iniciação Científica.docx
@@ -6,7 +6,7 @@
       <w:pPr>
         <w:pStyle w:val="Ttulododocumento"/>
         <w:spacing w:before="89" w:after="0"/>
-        <w:ind w:left="0" w:right="0" w:firstLine="567"/>
+        <w:ind w:left="0" w:right="0" w:hanging="0"/>
         <w:rPr>
           <w:sz w:val="36"/>
           <w:szCs w:val="36"/>
@@ -38,12 +38,11 @@
     </w:p>
     <w:p>
       <w:pPr>
-        <w:pStyle w:val="Normal1"/>
+        <w:pStyle w:val="LO-normal"/>
         <w:keepNext w:val="false"/>
         <w:keepLines w:val="false"/>
         <w:pageBreakBefore w:val="false"/>
         <w:widowControl/>
-        <w:pBdr/>
         <w:shd w:val="clear" w:fill="auto"/>
         <w:spacing w:lineRule="auto" w:line="240" w:before="0" w:after="0"/>
         <w:ind w:left="0" w:right="0" w:firstLine="567"/>
@@ -89,12 +88,11 @@
     </w:p>
     <w:p>
       <w:pPr>
-        <w:pStyle w:val="Normal1"/>
+        <w:pStyle w:val="LO-normal"/>
         <w:keepNext w:val="false"/>
         <w:keepLines w:val="false"/>
         <w:pageBreakBefore w:val="false"/>
         <w:widowControl/>
-        <w:pBdr/>
         <w:shd w:val="clear" w:fill="auto"/>
         <w:spacing w:lineRule="auto" w:line="240" w:before="5" w:after="0"/>
         <w:ind w:left="0" w:right="0" w:firstLine="567"/>
@@ -140,7 +138,7 @@
     </w:p>
     <w:p>
       <w:pPr>
-        <w:pStyle w:val="Normal1"/>
+        <w:pStyle w:val="LO-normal"/>
         <w:spacing w:lineRule="auto" w:line="240"/>
         <w:ind w:firstLine="567"/>
         <w:jc w:val="right"/>
@@ -157,7 +155,7 @@
     </w:p>
     <w:p>
       <w:pPr>
-        <w:pStyle w:val="Normal1"/>
+        <w:pStyle w:val="LO-normal"/>
         <w:spacing w:lineRule="auto" w:line="240"/>
         <w:ind w:firstLine="567"/>
         <w:jc w:val="right"/>
@@ -172,7 +170,7 @@
     </w:p>
     <w:p>
       <w:pPr>
-        <w:pStyle w:val="Normal1"/>
+        <w:pStyle w:val="LO-normal"/>
         <w:spacing w:lineRule="auto" w:line="240"/>
         <w:ind w:firstLine="567"/>
         <w:jc w:val="right"/>
@@ -189,7 +187,7 @@
     </w:p>
     <w:p>
       <w:pPr>
-        <w:pStyle w:val="Normal1"/>
+        <w:pStyle w:val="LO-normal"/>
         <w:spacing w:lineRule="auto" w:line="240"/>
         <w:ind w:firstLine="567"/>
         <w:jc w:val="right"/>
@@ -204,7 +202,7 @@
     </w:p>
     <w:p>
       <w:pPr>
-        <w:pStyle w:val="Normal1"/>
+        <w:pStyle w:val="LO-normal"/>
         <w:spacing w:lineRule="auto" w:line="240"/>
         <w:ind w:firstLine="567"/>
         <w:jc w:val="right"/>
@@ -221,7 +219,7 @@
     </w:p>
     <w:p>
       <w:pPr>
-        <w:pStyle w:val="Normal1"/>
+        <w:pStyle w:val="LO-normal"/>
         <w:spacing w:lineRule="auto" w:line="240"/>
         <w:ind w:firstLine="567"/>
         <w:jc w:val="right"/>
@@ -234,7 +232,7 @@
     </w:p>
     <w:p>
       <w:pPr>
-        <w:pStyle w:val="Normal1"/>
+        <w:pStyle w:val="LO-normal"/>
         <w:spacing w:lineRule="auto" w:line="240"/>
         <w:ind w:firstLine="567"/>
         <w:jc w:val="right"/>
@@ -251,7 +249,7 @@
     </w:p>
     <w:p>
       <w:pPr>
-        <w:pStyle w:val="Normal1"/>
+        <w:pStyle w:val="LO-normal"/>
         <w:spacing w:lineRule="auto" w:line="240"/>
         <w:ind w:firstLine="567"/>
         <w:jc w:val="right"/>
@@ -264,7 +262,7 @@
     </w:p>
     <w:p>
       <w:pPr>
-        <w:pStyle w:val="Normal1"/>
+        <w:pStyle w:val="LO-normal"/>
         <w:ind w:firstLine="567"/>
         <w:jc w:val="center"/>
         <w:rPr>
@@ -279,7 +277,7 @@
     </w:p>
     <w:p>
       <w:pPr>
-        <w:pStyle w:val="Normal1"/>
+        <w:pStyle w:val="LO-normal"/>
         <w:ind w:firstLine="567"/>
         <w:jc w:val="center"/>
         <w:rPr>
@@ -302,7 +300,7 @@
     </w:p>
     <w:p>
       <w:pPr>
-        <w:pStyle w:val="Normal1"/>
+        <w:pStyle w:val="LO-normal"/>
         <w:ind w:firstLine="567"/>
         <w:jc w:val="center"/>
         <w:rPr>
@@ -325,12 +323,11 @@
     </w:p>
     <w:p>
       <w:pPr>
-        <w:pStyle w:val="Normal1"/>
+        <w:pStyle w:val="LO-normal"/>
         <w:keepNext w:val="false"/>
         <w:keepLines w:val="false"/>
         <w:pageBreakBefore w:val="false"/>
         <w:widowControl/>
-        <w:pBdr/>
         <w:shd w:val="clear" w:fill="auto"/>
         <w:spacing w:lineRule="auto" w:line="240" w:before="0" w:after="0"/>
         <w:ind w:left="0" w:right="0" w:firstLine="567"/>
@@ -376,12 +373,11 @@
     </w:p>
     <w:p>
       <w:pPr>
-        <w:pStyle w:val="Normal1"/>
+        <w:pStyle w:val="LO-normal"/>
         <w:keepNext w:val="false"/>
         <w:keepLines w:val="false"/>
         <w:pageBreakBefore w:val="false"/>
         <w:widowControl/>
-        <w:pBdr/>
         <w:shd w:val="clear" w:fill="auto"/>
         <w:spacing w:lineRule="auto" w:line="240" w:before="8" w:after="0"/>
         <w:ind w:left="0" w:right="0" w:firstLine="567"/>
@@ -427,7 +423,7 @@
     </w:p>
     <w:p>
       <w:pPr>
-        <w:pStyle w:val="Normal1"/>
+        <w:pStyle w:val="LO-normal"/>
         <w:spacing w:lineRule="auto" w:line="240"/>
         <w:ind w:hanging="0"/>
         <w:rPr>
@@ -449,7 +445,7 @@
     </w:p>
     <w:p>
       <w:pPr>
-        <w:pStyle w:val="Normal1"/>
+        <w:pStyle w:val="LO-normal"/>
         <w:spacing w:lineRule="auto" w:line="240"/>
         <w:ind w:hanging="0"/>
         <w:rPr>
@@ -464,7 +460,7 @@
     </w:p>
     <w:p>
       <w:pPr>
-        <w:pStyle w:val="Normal1"/>
+        <w:pStyle w:val="LO-normal"/>
         <w:ind w:hanging="0"/>
         <w:rPr/>
       </w:pPr>
@@ -511,7 +507,7 @@
     </w:p>
     <w:p>
       <w:pPr>
-        <w:pStyle w:val="Normal1"/>
+        <w:pStyle w:val="LO-normal"/>
         <w:ind w:firstLine="567"/>
         <w:rPr/>
       </w:pPr>
@@ -522,7 +518,7 @@
     </w:p>
     <w:p>
       <w:pPr>
-        <w:pStyle w:val="Normal1"/>
+        <w:pStyle w:val="LO-normal"/>
         <w:ind w:firstLine="567"/>
         <w:rPr/>
       </w:pPr>
@@ -533,7 +529,7 @@
     </w:p>
     <w:p>
       <w:pPr>
-        <w:pStyle w:val="Normal1"/>
+        <w:pStyle w:val="LO-normal"/>
         <w:spacing w:lineRule="auto" w:line="360" w:before="0" w:after="0"/>
         <w:ind w:left="0" w:right="0" w:firstLine="567"/>
         <w:jc w:val="both"/>
@@ -556,7 +552,7 @@
     </w:p>
     <w:p>
       <w:pPr>
-        <w:pStyle w:val="Normal1"/>
+        <w:pStyle w:val="LO-normal"/>
         <w:jc w:val="both"/>
         <w:rPr/>
       </w:pPr>
@@ -576,7 +572,7 @@
     </w:p>
     <w:p>
       <w:pPr>
-        <w:pStyle w:val="Normal1"/>
+        <w:pStyle w:val="LO-normal"/>
         <w:spacing w:lineRule="auto" w:line="360" w:before="0" w:after="0"/>
         <w:ind w:left="0" w:right="0" w:firstLine="567"/>
         <w:jc w:val="both"/>
@@ -588,7 +584,7 @@
     </w:p>
     <w:p>
       <w:pPr>
-        <w:pStyle w:val="Normal1"/>
+        <w:pStyle w:val="LO-normal"/>
         <w:spacing w:lineRule="auto" w:line="360" w:before="0" w:after="0"/>
         <w:ind w:left="0" w:right="0" w:firstLine="567"/>
         <w:jc w:val="both"/>
@@ -611,7 +607,7 @@
     </w:p>
     <w:p>
       <w:pPr>
-        <w:pStyle w:val="Normal1"/>
+        <w:pStyle w:val="LO-normal"/>
         <w:rPr/>
       </w:pPr>
       <w:r>
@@ -630,16 +626,16 @@
     </w:p>
     <w:p>
       <w:pPr>
-        <w:pStyle w:val="Normal1"/>
-        <w:rPr/>
-      </w:pPr>
-      <w:r>
-        <w:rPr/>
-      </w:r>
-    </w:p>
-    <w:p>
-      <w:pPr>
-        <w:pStyle w:val="Normal1"/>
+        <w:pStyle w:val="LO-normal"/>
+        <w:rPr/>
+      </w:pPr>
+      <w:r>
+        <w:rPr/>
+      </w:r>
+    </w:p>
+    <w:p>
+      <w:pPr>
+        <w:pStyle w:val="LO-normal"/>
         <w:rPr/>
       </w:pPr>
       <w:r>
@@ -649,7 +645,7 @@
     </w:p>
     <w:p>
       <w:pPr>
-        <w:pStyle w:val="Normal1"/>
+        <w:pStyle w:val="LO-normal"/>
         <w:rPr/>
       </w:pPr>
       <w:r>
@@ -659,7 +655,7 @@
     </w:p>
     <w:p>
       <w:pPr>
-        <w:pStyle w:val="Normal1"/>
+        <w:pStyle w:val="LO-normal"/>
         <w:rPr/>
       </w:pPr>
       <w:r>
@@ -669,7 +665,7 @@
     </w:p>
     <w:p>
       <w:pPr>
-        <w:pStyle w:val="Normal1"/>
+        <w:pStyle w:val="LO-normal"/>
         <w:rPr/>
       </w:pPr>
       <w:r>
@@ -679,7 +675,7 @@
     </w:p>
     <w:p>
       <w:pPr>
-        <w:pStyle w:val="Normal1"/>
+        <w:pStyle w:val="LO-normal"/>
         <w:rPr/>
       </w:pPr>
       <w:r>
@@ -689,7 +685,7 @@
     </w:p>
     <w:p>
       <w:pPr>
-        <w:pStyle w:val="Normal1"/>
+        <w:pStyle w:val="LO-normal"/>
         <w:rPr/>
       </w:pPr>
       <w:r>
@@ -699,7 +695,7 @@
     </w:p>
     <w:p>
       <w:pPr>
-        <w:pStyle w:val="Normal1"/>
+        <w:pStyle w:val="LO-normal"/>
         <w:rPr/>
       </w:pPr>
       <w:r>
@@ -709,7 +705,7 @@
     </w:p>
     <w:p>
       <w:pPr>
-        <w:pStyle w:val="Normal1"/>
+        <w:pStyle w:val="LO-normal"/>
         <w:rPr/>
       </w:pPr>
       <w:r>
@@ -719,7 +715,7 @@
     </w:p>
     <w:p>
       <w:pPr>
-        <w:pStyle w:val="Normal1"/>
+        <w:pStyle w:val="LO-normal"/>
         <w:rPr/>
       </w:pPr>
       <w:r>
@@ -729,16 +725,16 @@
     </w:p>
     <w:p>
       <w:pPr>
-        <w:pStyle w:val="Normal1"/>
-        <w:rPr/>
-      </w:pPr>
-      <w:r>
-        <w:rPr/>
-      </w:r>
-    </w:p>
-    <w:p>
-      <w:pPr>
-        <w:pStyle w:val="Normal1"/>
+        <w:pStyle w:val="LO-normal"/>
+        <w:rPr/>
+      </w:pPr>
+      <w:r>
+        <w:rPr/>
+      </w:r>
+    </w:p>
+    <w:p>
+      <w:pPr>
+        <w:pStyle w:val="LO-normal"/>
         <w:rPr/>
       </w:pPr>
       <w:r>
@@ -748,7 +744,7 @@
     </w:p>
     <w:p>
       <w:pPr>
-        <w:pStyle w:val="Normal1"/>
+        <w:pStyle w:val="LO-normal"/>
         <w:rPr>
           <w:i/>
           <w:i/>
@@ -786,21 +782,20 @@
     </w:p>
     <w:p>
       <w:pPr>
-        <w:pStyle w:val="Normal1"/>
-        <w:rPr/>
-      </w:pPr>
-      <w:r>
-        <w:rPr/>
-      </w:r>
-    </w:p>
-    <w:p>
-      <w:pPr>
-        <w:pStyle w:val="Normal1"/>
+        <w:pStyle w:val="LO-normal"/>
+        <w:rPr/>
+      </w:pPr>
+      <w:r>
+        <w:rPr/>
+      </w:r>
+    </w:p>
+    <w:p>
+      <w:pPr>
+        <w:pStyle w:val="LO-normal"/>
         <w:keepNext w:val="false"/>
         <w:keepLines w:val="false"/>
         <w:pageBreakBefore w:val="false"/>
         <w:widowControl/>
-        <w:pBdr/>
         <w:shd w:val="clear" w:fill="auto"/>
         <w:spacing w:lineRule="auto" w:line="360" w:before="0" w:after="0"/>
         <w:ind w:left="0" w:right="0" w:firstLine="794"/>
@@ -814,12 +809,11 @@
     </w:p>
     <w:p>
       <w:pPr>
-        <w:pStyle w:val="Normal1"/>
+        <w:pStyle w:val="LO-normal"/>
         <w:keepNext w:val="false"/>
         <w:keepLines w:val="false"/>
         <w:pageBreakBefore w:val="false"/>
         <w:widowControl/>
-        <w:pBdr/>
         <w:shd w:val="clear" w:fill="auto"/>
         <w:spacing w:lineRule="auto" w:line="360" w:before="0" w:after="0"/>
         <w:ind w:left="0" w:right="0" w:firstLine="794"/>
@@ -833,12 +827,11 @@
     </w:p>
     <w:p>
       <w:pPr>
-        <w:pStyle w:val="Normal1"/>
+        <w:pStyle w:val="LO-normal"/>
         <w:keepNext w:val="false"/>
         <w:keepLines w:val="false"/>
         <w:pageBreakBefore w:val="false"/>
         <w:widowControl/>
-        <w:pBdr/>
         <w:shd w:val="clear" w:fill="auto"/>
         <w:spacing w:lineRule="auto" w:line="360" w:before="0" w:after="0"/>
         <w:ind w:left="0" w:right="0" w:firstLine="794"/>
@@ -852,12 +845,11 @@
     </w:p>
     <w:p>
       <w:pPr>
-        <w:pStyle w:val="Normal1"/>
+        <w:pStyle w:val="LO-normal"/>
         <w:keepNext w:val="false"/>
         <w:keepLines w:val="false"/>
         <w:pageBreakBefore w:val="false"/>
         <w:widowControl/>
-        <w:pBdr/>
         <w:shd w:val="clear" w:fill="auto"/>
         <w:spacing w:lineRule="auto" w:line="360" w:before="0" w:after="0"/>
         <w:ind w:left="0" w:right="0" w:firstLine="794"/>
@@ -870,9 +862,8 @@
     </w:p>
     <w:p>
       <w:pPr>
-        <w:pStyle w:val="Normal1"/>
-        <w:widowControl/>
-        <w:pBdr/>
+        <w:pStyle w:val="LO-normal"/>
+        <w:widowControl/>
         <w:shd w:val="clear" w:fill="auto"/>
         <w:spacing w:lineRule="auto" w:line="360" w:before="0" w:after="0"/>
         <w:ind w:left="0" w:right="0" w:firstLine="794"/>
@@ -885,9 +876,8 @@
     </w:p>
     <w:p>
       <w:pPr>
-        <w:pStyle w:val="Normal1"/>
-        <w:widowControl/>
-        <w:pBdr/>
+        <w:pStyle w:val="LO-normal"/>
+        <w:widowControl/>
         <w:shd w:val="clear" w:fill="auto"/>
         <w:spacing w:lineRule="auto" w:line="360" w:before="0" w:after="0"/>
         <w:ind w:left="0" w:right="0" w:firstLine="794"/>
@@ -900,465 +890,11 @@
     </w:p>
     <w:p>
       <w:pPr>
-        <w:pStyle w:val="Normal1"/>
-        <w:widowControl/>
-        <w:pBdr/>
-        <w:shd w:val="clear" w:fill="auto"/>
-        <w:spacing w:lineRule="auto" w:line="360" w:before="0" w:after="0"/>
-        <w:ind w:left="0" w:right="0" w:firstLine="794"/>
-        <w:jc w:val="both"/>
-        <w:rPr/>
-      </w:pPr>
-      <w:r>
-        <w:rPr/>
-      </w:r>
-    </w:p>
-    <w:p>
-      <w:pPr>
-        <w:pStyle w:val="Normal1"/>
-        <w:widowControl/>
-        <w:pBdr/>
-        <w:shd w:val="clear" w:fill="auto"/>
-        <w:spacing w:lineRule="auto" w:line="360" w:before="0" w:after="0"/>
-        <w:ind w:left="0" w:right="0" w:firstLine="794"/>
-        <w:jc w:val="both"/>
-        <w:rPr/>
-      </w:pPr>
-      <w:r>
-        <w:rPr/>
-      </w:r>
-    </w:p>
-    <w:p>
-      <w:pPr>
-        <w:pStyle w:val="Normal1"/>
-        <w:widowControl/>
-        <w:pBdr/>
-        <w:shd w:val="clear" w:fill="auto"/>
-        <w:spacing w:lineRule="auto" w:line="360" w:before="0" w:after="0"/>
-        <w:ind w:left="0" w:right="0" w:firstLine="794"/>
-        <w:jc w:val="both"/>
-        <w:rPr/>
-      </w:pPr>
-      <w:r>
-        <w:rPr/>
-      </w:r>
-    </w:p>
-    <w:p>
-      <w:pPr>
-        <w:pStyle w:val="Normal1"/>
-        <w:widowControl/>
-        <w:pBdr/>
-        <w:shd w:val="clear" w:fill="auto"/>
-        <w:spacing w:lineRule="auto" w:line="360" w:before="0" w:after="0"/>
-        <w:ind w:left="0" w:right="0" w:firstLine="794"/>
-        <w:jc w:val="both"/>
-        <w:rPr/>
-      </w:pPr>
-      <w:r>
-        <w:rPr/>
-      </w:r>
-    </w:p>
-    <w:p>
-      <w:pPr>
-        <w:pStyle w:val="Normal1"/>
-        <w:widowControl/>
-        <w:pBdr/>
-        <w:shd w:val="clear" w:fill="auto"/>
-        <w:spacing w:lineRule="auto" w:line="360" w:before="0" w:after="0"/>
-        <w:ind w:left="0" w:right="0" w:firstLine="794"/>
-        <w:jc w:val="both"/>
-        <w:rPr/>
-      </w:pPr>
-      <w:r>
-        <w:rPr/>
-      </w:r>
-    </w:p>
-    <w:p>
-      <w:pPr>
-        <w:pStyle w:val="Normal1"/>
-        <w:widowControl/>
-        <w:pBdr/>
-        <w:shd w:val="clear" w:fill="auto"/>
-        <w:spacing w:lineRule="auto" w:line="360" w:before="0" w:after="0"/>
-        <w:ind w:left="0" w:right="0" w:firstLine="794"/>
-        <w:jc w:val="both"/>
-        <w:rPr/>
-      </w:pPr>
-      <w:r>
-        <w:rPr/>
-      </w:r>
-    </w:p>
-    <w:p>
-      <w:pPr>
-        <w:pStyle w:val="Normal1"/>
-        <w:widowControl/>
-        <w:pBdr/>
-        <w:shd w:val="clear" w:fill="auto"/>
-        <w:spacing w:lineRule="auto" w:line="360" w:before="0" w:after="0"/>
-        <w:ind w:left="0" w:right="0" w:firstLine="794"/>
-        <w:jc w:val="both"/>
-        <w:rPr/>
-      </w:pPr>
-      <w:r>
-        <w:rPr/>
-      </w:r>
-    </w:p>
-    <w:p>
-      <w:pPr>
-        <w:pStyle w:val="Normal1"/>
-        <w:widowControl/>
-        <w:pBdr/>
-        <w:shd w:val="clear" w:fill="auto"/>
-        <w:spacing w:lineRule="auto" w:line="360" w:before="0" w:after="0"/>
-        <w:ind w:left="0" w:right="0" w:firstLine="794"/>
-        <w:jc w:val="both"/>
-        <w:rPr/>
-      </w:pPr>
-      <w:r>
-        <w:rPr/>
-      </w:r>
-    </w:p>
-    <w:p>
-      <w:pPr>
-        <w:pStyle w:val="Normal1"/>
-        <w:widowControl/>
-        <w:pBdr/>
-        <w:shd w:val="clear" w:fill="auto"/>
-        <w:spacing w:lineRule="auto" w:line="360" w:before="0" w:after="0"/>
-        <w:ind w:left="0" w:right="0" w:firstLine="794"/>
-        <w:jc w:val="both"/>
-        <w:rPr/>
-      </w:pPr>
-      <w:r>
-        <w:rPr/>
-      </w:r>
-    </w:p>
-    <w:p>
-      <w:pPr>
-        <w:pStyle w:val="Normal1"/>
-        <w:widowControl/>
-        <w:pBdr/>
-        <w:shd w:val="clear" w:fill="auto"/>
-        <w:spacing w:lineRule="auto" w:line="360" w:before="0" w:after="0"/>
-        <w:ind w:left="0" w:right="0" w:firstLine="794"/>
-        <w:jc w:val="both"/>
-        <w:rPr/>
-      </w:pPr>
-      <w:r>
-        <w:rPr/>
-      </w:r>
-    </w:p>
-    <w:p>
-      <w:pPr>
-        <w:pStyle w:val="Normal1"/>
-        <w:widowControl/>
-        <w:pBdr/>
-        <w:shd w:val="clear" w:fill="auto"/>
-        <w:spacing w:lineRule="auto" w:line="360" w:before="0" w:after="0"/>
-        <w:ind w:left="0" w:right="0" w:firstLine="794"/>
-        <w:jc w:val="both"/>
-        <w:rPr/>
-      </w:pPr>
-      <w:r>
-        <w:rPr/>
-      </w:r>
-    </w:p>
-    <w:p>
-      <w:pPr>
-        <w:pStyle w:val="Normal1"/>
-        <w:widowControl/>
-        <w:pBdr/>
-        <w:shd w:val="clear" w:fill="auto"/>
-        <w:spacing w:lineRule="auto" w:line="360" w:before="0" w:after="0"/>
-        <w:ind w:left="0" w:right="0" w:firstLine="794"/>
-        <w:jc w:val="both"/>
-        <w:rPr/>
-      </w:pPr>
-      <w:r>
-        <w:rPr/>
-      </w:r>
-    </w:p>
-    <w:p>
-      <w:pPr>
-        <w:pStyle w:val="Normal1"/>
-        <w:widowControl/>
-        <w:pBdr/>
-        <w:shd w:val="clear" w:fill="auto"/>
-        <w:spacing w:lineRule="auto" w:line="360" w:before="0" w:after="0"/>
-        <w:ind w:left="0" w:right="0" w:firstLine="794"/>
-        <w:jc w:val="both"/>
-        <w:rPr/>
-      </w:pPr>
-      <w:r>
-        <w:rPr/>
-      </w:r>
-    </w:p>
-    <w:p>
-      <w:pPr>
-        <w:pStyle w:val="Normal1"/>
-        <w:widowControl/>
-        <w:pBdr/>
-        <w:shd w:val="clear" w:fill="auto"/>
-        <w:spacing w:lineRule="auto" w:line="360" w:before="0" w:after="0"/>
-        <w:ind w:left="0" w:right="0" w:firstLine="794"/>
-        <w:jc w:val="both"/>
-        <w:rPr/>
-      </w:pPr>
-      <w:r>
-        <w:rPr/>
-      </w:r>
-    </w:p>
-    <w:p>
-      <w:pPr>
-        <w:pStyle w:val="Normal1"/>
-        <w:widowControl/>
-        <w:pBdr/>
-        <w:shd w:val="clear" w:fill="auto"/>
-        <w:spacing w:lineRule="auto" w:line="360" w:before="0" w:after="0"/>
-        <w:ind w:left="0" w:right="0" w:firstLine="794"/>
-        <w:jc w:val="both"/>
-        <w:rPr/>
-      </w:pPr>
-      <w:r>
-        <w:rPr/>
-      </w:r>
-    </w:p>
-    <w:p>
-      <w:pPr>
-        <w:pStyle w:val="Normal1"/>
-        <w:widowControl/>
-        <w:pBdr/>
-        <w:shd w:val="clear" w:fill="auto"/>
-        <w:spacing w:lineRule="auto" w:line="360" w:before="0" w:after="0"/>
-        <w:ind w:left="0" w:right="0" w:firstLine="794"/>
-        <w:jc w:val="both"/>
-        <w:rPr/>
-      </w:pPr>
-      <w:r>
-        <w:rPr/>
-      </w:r>
-    </w:p>
-    <w:p>
-      <w:pPr>
-        <w:pStyle w:val="Normal1"/>
-        <w:widowControl/>
-        <w:pBdr/>
-        <w:shd w:val="clear" w:fill="auto"/>
-        <w:spacing w:lineRule="auto" w:line="360" w:before="0" w:after="0"/>
-        <w:ind w:left="0" w:right="0" w:firstLine="794"/>
-        <w:jc w:val="both"/>
-        <w:rPr/>
-      </w:pPr>
-      <w:r>
-        <w:rPr/>
-      </w:r>
-    </w:p>
-    <w:p>
-      <w:pPr>
-        <w:pStyle w:val="Normal1"/>
-        <w:widowControl/>
-        <w:pBdr/>
-        <w:shd w:val="clear" w:fill="auto"/>
-        <w:spacing w:lineRule="auto" w:line="360" w:before="0" w:after="0"/>
-        <w:ind w:left="0" w:right="0" w:firstLine="794"/>
-        <w:jc w:val="both"/>
-        <w:rPr/>
-      </w:pPr>
-      <w:r>
-        <w:rPr/>
-      </w:r>
-    </w:p>
-    <w:p>
-      <w:pPr>
-        <w:pStyle w:val="Normal1"/>
-        <w:widowControl/>
-        <w:pBdr/>
-        <w:shd w:val="clear" w:fill="auto"/>
-        <w:spacing w:lineRule="auto" w:line="360" w:before="0" w:after="0"/>
-        <w:ind w:left="0" w:right="0" w:firstLine="794"/>
-        <w:jc w:val="both"/>
-        <w:rPr/>
-      </w:pPr>
-      <w:r>
-        <w:rPr/>
-      </w:r>
-    </w:p>
-    <w:p>
-      <w:pPr>
-        <w:pStyle w:val="Normal1"/>
-        <w:widowControl/>
-        <w:pBdr/>
-        <w:shd w:val="clear" w:fill="auto"/>
-        <w:spacing w:lineRule="auto" w:line="360" w:before="0" w:after="0"/>
-        <w:ind w:left="0" w:right="0" w:firstLine="794"/>
-        <w:jc w:val="both"/>
-        <w:rPr/>
-      </w:pPr>
-      <w:r>
-        <w:rPr/>
-      </w:r>
-    </w:p>
-    <w:p>
-      <w:pPr>
-        <w:pStyle w:val="Normal1"/>
-        <w:widowControl/>
-        <w:pBdr/>
-        <w:shd w:val="clear" w:fill="auto"/>
-        <w:spacing w:lineRule="auto" w:line="360" w:before="0" w:after="0"/>
-        <w:ind w:left="0" w:right="0" w:firstLine="794"/>
-        <w:jc w:val="both"/>
-        <w:rPr/>
-      </w:pPr>
-      <w:r>
-        <w:rPr/>
-      </w:r>
-    </w:p>
-    <w:p>
-      <w:pPr>
-        <w:pStyle w:val="Normal1"/>
-        <w:widowControl/>
-        <w:pBdr/>
-        <w:shd w:val="clear" w:fill="auto"/>
-        <w:spacing w:lineRule="auto" w:line="360" w:before="0" w:after="0"/>
-        <w:ind w:left="0" w:right="0" w:firstLine="794"/>
-        <w:jc w:val="both"/>
-        <w:rPr/>
-      </w:pPr>
-      <w:r>
-        <w:rPr/>
-      </w:r>
-    </w:p>
-    <w:p>
-      <w:pPr>
-        <w:pStyle w:val="Normal1"/>
-        <w:widowControl/>
-        <w:pBdr/>
-        <w:shd w:val="clear" w:fill="auto"/>
-        <w:spacing w:lineRule="auto" w:line="360" w:before="0" w:after="0"/>
-        <w:ind w:left="0" w:right="0" w:firstLine="794"/>
-        <w:jc w:val="both"/>
-        <w:rPr/>
-      </w:pPr>
-      <w:r>
-        <w:rPr/>
-      </w:r>
-    </w:p>
-    <w:p>
-      <w:pPr>
-        <w:pStyle w:val="Normal1"/>
-        <w:widowControl/>
-        <w:pBdr/>
-        <w:shd w:val="clear" w:fill="auto"/>
-        <w:spacing w:lineRule="auto" w:line="360" w:before="0" w:after="0"/>
-        <w:ind w:left="0" w:right="0" w:firstLine="794"/>
-        <w:jc w:val="both"/>
-        <w:rPr/>
-      </w:pPr>
-      <w:r>
-        <w:rPr/>
-      </w:r>
-    </w:p>
-    <w:p>
-      <w:pPr>
-        <w:pStyle w:val="Normal1"/>
-        <w:widowControl/>
-        <w:pBdr/>
-        <w:shd w:val="clear" w:fill="auto"/>
-        <w:spacing w:lineRule="auto" w:line="360" w:before="0" w:after="0"/>
-        <w:ind w:left="0" w:right="0" w:firstLine="794"/>
-        <w:jc w:val="both"/>
-        <w:rPr/>
-      </w:pPr>
-      <w:r>
-        <w:rPr/>
-      </w:r>
-    </w:p>
-    <w:p>
-      <w:pPr>
-        <w:pStyle w:val="Normal1"/>
-        <w:widowControl/>
-        <w:pBdr/>
-        <w:shd w:val="clear" w:fill="auto"/>
-        <w:spacing w:lineRule="auto" w:line="360" w:before="0" w:after="0"/>
-        <w:ind w:left="0" w:right="0" w:firstLine="794"/>
-        <w:jc w:val="both"/>
-        <w:rPr/>
-      </w:pPr>
-      <w:r>
-        <w:rPr/>
-      </w:r>
-    </w:p>
-    <w:p>
-      <w:pPr>
-        <w:pStyle w:val="Normal1"/>
-        <w:widowControl/>
-        <w:pBdr/>
-        <w:shd w:val="clear" w:fill="auto"/>
-        <w:spacing w:lineRule="auto" w:line="360" w:before="0" w:after="0"/>
-        <w:ind w:left="0" w:right="0" w:firstLine="794"/>
-        <w:jc w:val="both"/>
-        <w:rPr/>
-      </w:pPr>
-      <w:r>
-        <w:rPr/>
-      </w:r>
-    </w:p>
-    <w:p>
-      <w:pPr>
-        <w:pStyle w:val="Normal1"/>
-        <w:widowControl/>
-        <w:pBdr/>
-        <w:shd w:val="clear" w:fill="auto"/>
-        <w:spacing w:lineRule="auto" w:line="360" w:before="0" w:after="0"/>
-        <w:ind w:left="0" w:right="0" w:firstLine="794"/>
-        <w:jc w:val="both"/>
-        <w:rPr/>
-      </w:pPr>
-      <w:r>
-        <w:rPr/>
-      </w:r>
-    </w:p>
-    <w:p>
-      <w:pPr>
-        <w:pStyle w:val="Normal1"/>
-        <w:widowControl/>
-        <w:pBdr/>
-        <w:shd w:val="clear" w:fill="auto"/>
-        <w:spacing w:lineRule="auto" w:line="360" w:before="0" w:after="0"/>
-        <w:ind w:left="0" w:right="0" w:firstLine="794"/>
-        <w:jc w:val="both"/>
-        <w:rPr/>
-      </w:pPr>
-      <w:r>
-        <w:rPr/>
-      </w:r>
-    </w:p>
-    <w:p>
-      <w:pPr>
-        <w:pStyle w:val="Normal1"/>
+        <w:pStyle w:val="LO-normal"/>
         <w:keepNext w:val="false"/>
         <w:keepLines w:val="false"/>
         <w:pageBreakBefore w:val="false"/>
         <w:widowControl/>
-        <w:pBdr/>
-        <w:shd w:val="clear" w:fill="auto"/>
-        <w:spacing w:lineRule="auto" w:line="360" w:before="0" w:after="0"/>
-        <w:ind w:left="0" w:right="0" w:hanging="0"/>
-        <w:jc w:val="both"/>
-        <w:rPr/>
-      </w:pPr>
-      <w:r>
-        <w:rPr/>
-      </w:r>
-    </w:p>
-    <w:p>
-      <w:pPr>
-        <w:pStyle w:val="Normal1"/>
-        <w:keepNext w:val="false"/>
-        <w:keepLines w:val="false"/>
-        <w:pageBreakBefore w:val="false"/>
-        <w:widowControl/>
-        <w:pBdr/>
         <w:shd w:val="clear" w:fill="auto"/>
         <w:spacing w:lineRule="auto" w:line="240" w:before="0" w:after="0"/>
         <w:ind w:left="0" w:right="0" w:firstLine="567"/>
@@ -1409,21 +945,16 @@
       </w:pPr>
       <w:r>
         <w:rPr/>
-        <w:t>5-</w:t>
-      </w:r>
-      <w:r>
-        <w:rPr/>
-        <w:t xml:space="preserve"> CONSIDERAÇÕES FINAIS</w:t>
-      </w:r>
-    </w:p>
-    <w:p>
-      <w:pPr>
-        <w:pStyle w:val="Normal1"/>
+        <w:t>5- CONSIDERAÇÕES FINAIS</w:t>
+      </w:r>
+    </w:p>
+    <w:p>
+      <w:pPr>
+        <w:pStyle w:val="LO-normal"/>
         <w:keepNext w:val="false"/>
         <w:keepLines w:val="false"/>
         <w:pageBreakBefore w:val="false"/>
         <w:widowControl/>
-        <w:pBdr/>
         <w:shd w:val="clear" w:fill="auto"/>
         <w:spacing w:lineRule="auto" w:line="240" w:before="0" w:after="0"/>
         <w:ind w:left="0" w:right="0" w:firstLine="567"/>
@@ -1469,12 +1000,11 @@
     </w:p>
     <w:p>
       <w:pPr>
-        <w:pStyle w:val="Normal1"/>
+        <w:pStyle w:val="LO-normal"/>
         <w:keepNext w:val="false"/>
         <w:keepLines w:val="false"/>
         <w:pageBreakBefore w:val="false"/>
         <w:widowControl/>
-        <w:pBdr/>
         <w:shd w:val="clear" w:fill="auto"/>
         <w:spacing w:lineRule="auto" w:line="360" w:before="0" w:after="0"/>
         <w:ind w:left="0" w:right="0" w:firstLine="794"/>
@@ -1488,12 +1018,11 @@
     </w:p>
     <w:p>
       <w:pPr>
-        <w:pStyle w:val="Normal1"/>
+        <w:pStyle w:val="LO-normal"/>
         <w:keepNext w:val="false"/>
         <w:keepLines w:val="false"/>
         <w:pageBreakBefore w:val="false"/>
         <w:widowControl/>
-        <w:pBdr/>
         <w:shd w:val="clear" w:fill="auto"/>
         <w:spacing w:lineRule="auto" w:line="360" w:before="0" w:after="0"/>
         <w:ind w:left="0" w:right="0" w:firstLine="794"/>
@@ -1507,9 +1036,8 @@
     </w:p>
     <w:p>
       <w:pPr>
-        <w:pStyle w:val="Normal1"/>
-        <w:widowControl/>
-        <w:pBdr/>
+        <w:pStyle w:val="LO-normal"/>
+        <w:widowControl/>
         <w:shd w:val="clear" w:fill="auto"/>
         <w:spacing w:lineRule="auto" w:line="360" w:before="0" w:after="0"/>
         <w:ind w:left="0" w:right="0" w:firstLine="794"/>
@@ -1522,9 +1050,8 @@
     </w:p>
     <w:p>
       <w:pPr>
-        <w:pStyle w:val="Normal1"/>
-        <w:widowControl/>
-        <w:pBdr/>
+        <w:pStyle w:val="LO-normal"/>
+        <w:widowControl/>
         <w:shd w:val="clear" w:fill="auto"/>
         <w:spacing w:lineRule="auto" w:line="360" w:before="0" w:after="0"/>
         <w:ind w:left="0" w:right="0" w:firstLine="794"/>
@@ -1537,9 +1064,8 @@
     </w:p>
     <w:p>
       <w:pPr>
-        <w:pStyle w:val="Normal1"/>
-        <w:widowControl/>
-        <w:pBdr/>
+        <w:pStyle w:val="LO-normal"/>
+        <w:widowControl/>
         <w:shd w:val="clear" w:fill="auto"/>
         <w:spacing w:lineRule="auto" w:line="360" w:before="0" w:after="0"/>
         <w:ind w:left="0" w:right="0" w:firstLine="794"/>
@@ -1552,9 +1078,8 @@
     </w:p>
     <w:p>
       <w:pPr>
-        <w:pStyle w:val="Normal1"/>
-        <w:widowControl/>
-        <w:pBdr/>
+        <w:pStyle w:val="LO-normal"/>
+        <w:widowControl/>
         <w:shd w:val="clear" w:fill="auto"/>
         <w:spacing w:lineRule="auto" w:line="360" w:before="0" w:after="0"/>
         <w:ind w:left="0" w:right="0" w:firstLine="794"/>
@@ -1567,9 +1092,8 @@
     </w:p>
     <w:p>
       <w:pPr>
-        <w:pStyle w:val="Normal1"/>
-        <w:widowControl/>
-        <w:pBdr/>
+        <w:pStyle w:val="LO-normal"/>
+        <w:widowControl/>
         <w:shd w:val="clear" w:fill="auto"/>
         <w:spacing w:lineRule="auto" w:line="360" w:before="0" w:after="0"/>
         <w:ind w:left="0" w:right="0" w:firstLine="794"/>
@@ -1582,9 +1106,8 @@
     </w:p>
     <w:p>
       <w:pPr>
-        <w:pStyle w:val="Normal1"/>
-        <w:widowControl/>
-        <w:pBdr/>
+        <w:pStyle w:val="LO-normal"/>
+        <w:widowControl/>
         <w:shd w:val="clear" w:fill="auto"/>
         <w:spacing w:lineRule="auto" w:line="360" w:before="0" w:after="0"/>
         <w:ind w:left="0" w:right="0" w:firstLine="794"/>
@@ -1597,9 +1120,8 @@
     </w:p>
     <w:p>
       <w:pPr>
-        <w:pStyle w:val="Normal1"/>
-        <w:widowControl/>
-        <w:pBdr/>
+        <w:pStyle w:val="LO-normal"/>
+        <w:widowControl/>
         <w:shd w:val="clear" w:fill="auto"/>
         <w:spacing w:lineRule="auto" w:line="360" w:before="0" w:after="0"/>
         <w:ind w:left="0" w:right="0" w:firstLine="794"/>
@@ -1612,9 +1134,8 @@
     </w:p>
     <w:p>
       <w:pPr>
-        <w:pStyle w:val="Normal1"/>
-        <w:widowControl/>
-        <w:pBdr/>
+        <w:pStyle w:val="LO-normal"/>
+        <w:widowControl/>
         <w:shd w:val="clear" w:fill="auto"/>
         <w:spacing w:lineRule="auto" w:line="360" w:before="0" w:after="0"/>
         <w:ind w:left="0" w:right="0" w:firstLine="794"/>
@@ -1627,9 +1148,8 @@
     </w:p>
     <w:p>
       <w:pPr>
-        <w:pStyle w:val="Normal1"/>
-        <w:widowControl/>
-        <w:pBdr/>
+        <w:pStyle w:val="LO-normal"/>
+        <w:widowControl/>
         <w:shd w:val="clear" w:fill="auto"/>
         <w:spacing w:lineRule="auto" w:line="360" w:before="0" w:after="0"/>
         <w:ind w:left="0" w:right="0" w:firstLine="794"/>
@@ -1642,9 +1162,8 @@
     </w:p>
     <w:p>
       <w:pPr>
-        <w:pStyle w:val="Normal1"/>
-        <w:widowControl/>
-        <w:pBdr/>
+        <w:pStyle w:val="LO-normal"/>
+        <w:widowControl/>
         <w:shd w:val="clear" w:fill="auto"/>
         <w:spacing w:lineRule="auto" w:line="360" w:before="0" w:after="0"/>
         <w:ind w:left="0" w:right="0" w:firstLine="794"/>
@@ -1657,9 +1176,8 @@
     </w:p>
     <w:p>
       <w:pPr>
-        <w:pStyle w:val="Normal1"/>
-        <w:widowControl/>
-        <w:pBdr/>
+        <w:pStyle w:val="LO-normal"/>
+        <w:widowControl/>
         <w:shd w:val="clear" w:fill="auto"/>
         <w:spacing w:lineRule="auto" w:line="360" w:before="0" w:after="0"/>
         <w:ind w:left="0" w:right="0" w:firstLine="794"/>
@@ -1672,9 +1190,8 @@
     </w:p>
     <w:p>
       <w:pPr>
-        <w:pStyle w:val="Normal1"/>
-        <w:widowControl/>
-        <w:pBdr/>
+        <w:pStyle w:val="LO-normal"/>
+        <w:widowControl/>
         <w:shd w:val="clear" w:fill="auto"/>
         <w:spacing w:lineRule="auto" w:line="360" w:before="0" w:after="0"/>
         <w:ind w:left="0" w:right="0" w:firstLine="794"/>
@@ -1687,9 +1204,8 @@
     </w:p>
     <w:p>
       <w:pPr>
-        <w:pStyle w:val="Normal1"/>
-        <w:widowControl/>
-        <w:pBdr/>
+        <w:pStyle w:val="LO-normal"/>
+        <w:widowControl/>
         <w:shd w:val="clear" w:fill="auto"/>
         <w:spacing w:lineRule="auto" w:line="360" w:before="0" w:after="0"/>
         <w:ind w:left="0" w:right="0" w:firstLine="794"/>
@@ -1702,9 +1218,8 @@
     </w:p>
     <w:p>
       <w:pPr>
-        <w:pStyle w:val="Normal1"/>
-        <w:widowControl/>
-        <w:pBdr/>
+        <w:pStyle w:val="LO-normal"/>
+        <w:widowControl/>
         <w:shd w:val="clear" w:fill="auto"/>
         <w:spacing w:lineRule="auto" w:line="360" w:before="0" w:after="0"/>
         <w:ind w:left="0" w:right="0" w:firstLine="794"/>
@@ -1796,24 +1311,6 @@
     <w:p>
       <w:pPr>
         <w:pStyle w:val="Ttulo1"/>
-        <w:rPr/>
-      </w:pPr>
-      <w:r>
-        <w:rPr/>
-      </w:r>
-    </w:p>
-    <w:p>
-      <w:pPr>
-        <w:pStyle w:val="Normal1"/>
-        <w:keepNext w:val="false"/>
-        <w:keepLines w:val="false"/>
-        <w:pageBreakBefore w:val="false"/>
-        <w:widowControl w:val="false"/>
-        <w:pBdr/>
-        <w:shd w:val="clear" w:fill="auto"/>
-        <w:spacing w:lineRule="auto" w:line="240" w:before="0" w:after="0"/>
-        <w:ind w:left="0" w:right="0" w:hanging="0"/>
-        <w:jc w:val="left"/>
         <w:rPr>
           <w:rFonts w:ascii="Arial" w:hAnsi="Arial" w:eastAsia="Arial" w:cs="Arial"/>
           <w:b w:val="false"/>
@@ -1851,61 +1348,11 @@
           <w:shd w:fill="auto" w:val="clear"/>
           <w:vertAlign w:val="baseline"/>
         </w:rPr>
-        <w:t xml:space="preserve">Associação Brasileira de Normas Técnicas. ABNT. </w:t>
-      </w:r>
-      <w:r>
-        <w:rPr>
-          <w:rFonts w:eastAsia="Arial" w:cs="Arial"/>
-          <w:b/>
-          <w:i w:val="false"/>
-          <w:caps w:val="false"/>
-          <w:smallCaps w:val="false"/>
-          <w:strike w:val="false"/>
-          <w:dstrike w:val="false"/>
-          <w:color w:val="000000"/>
-          <w:position w:val="0"/>
-          <w:sz w:val="24"/>
-          <w:sz w:val="24"/>
-          <w:szCs w:val="24"/>
-          <w:u w:val="none"/>
-          <w:shd w:fill="auto" w:val="clear"/>
-          <w:vertAlign w:val="baseline"/>
-        </w:rPr>
-        <w:t>NBR ISO/CIE 8995-1: 2013 Iluminação de ambientes de trabalho</w:t>
-      </w:r>
-      <w:r>
-        <w:rPr>
-          <w:rFonts w:eastAsia="Arial" w:cs="Arial"/>
-          <w:b w:val="false"/>
-          <w:i w:val="false"/>
-          <w:caps w:val="false"/>
-          <w:smallCaps w:val="false"/>
-          <w:strike w:val="false"/>
-          <w:dstrike w:val="false"/>
-          <w:color w:val="000000"/>
-          <w:position w:val="0"/>
-          <w:sz w:val="24"/>
-          <w:sz w:val="24"/>
-          <w:szCs w:val="24"/>
-          <w:u w:val="none"/>
-          <w:shd w:fill="auto" w:val="clear"/>
-          <w:vertAlign w:val="baseline"/>
-        </w:rPr>
-        <w:t>: Parte 1: Interior. Rio de Janeiro, 2013.</w:t>
-      </w:r>
-    </w:p>
-    <w:p>
-      <w:pPr>
-        <w:pStyle w:val="Normal1"/>
-        <w:keepNext w:val="false"/>
-        <w:keepLines w:val="false"/>
-        <w:pageBreakBefore w:val="false"/>
-        <w:widowControl w:val="false"/>
-        <w:pBdr/>
-        <w:shd w:val="clear" w:fill="auto"/>
-        <w:spacing w:lineRule="auto" w:line="240" w:before="0" w:after="0"/>
-        <w:ind w:left="720" w:right="0" w:hanging="0"/>
-        <w:jc w:val="left"/>
+      </w:r>
+    </w:p>
+    <w:p>
+      <w:pPr>
+        <w:pStyle w:val="LO-normal"/>
         <w:rPr>
           <w:rFonts w:ascii="Arial" w:hAnsi="Arial" w:eastAsia="Arial" w:cs="Arial"/>
           <w:b w:val="false"/>
@@ -1947,274 +1394,86 @@
     </w:p>
     <w:p>
       <w:pPr>
-        <w:pStyle w:val="Normal1"/>
-        <w:keepNext w:val="false"/>
-        <w:keepLines w:val="false"/>
-        <w:pageBreakBefore w:val="false"/>
-        <w:widowControl w:val="false"/>
-        <w:pBdr/>
-        <w:shd w:val="clear" w:fill="auto"/>
-        <w:spacing w:lineRule="auto" w:line="240" w:before="0" w:after="0"/>
-        <w:ind w:left="0" w:right="0" w:hanging="0"/>
-        <w:jc w:val="left"/>
-        <w:rPr>
-          <w:rFonts w:ascii="Arial" w:hAnsi="Arial" w:eastAsia="Arial" w:cs="Arial"/>
-          <w:b w:val="false"/>
-          <w:i w:val="false"/>
-          <w:i w:val="false"/>
-          <w:caps w:val="false"/>
-          <w:smallCaps w:val="false"/>
-          <w:strike w:val="false"/>
-          <w:dstrike w:val="false"/>
-          <w:color w:val="000000"/>
-          <w:position w:val="0"/>
-          <w:sz w:val="24"/>
-          <w:sz w:val="24"/>
-          <w:szCs w:val="24"/>
-          <w:u w:val="none"/>
-          <w:shd w:fill="auto" w:val="clear"/>
-          <w:vertAlign w:val="baseline"/>
-        </w:rPr>
-      </w:pPr>
-      <w:r>
-        <w:rPr>
-          <w:rFonts w:eastAsia="Arial" w:cs="Arial"/>
-          <w:b w:val="false"/>
-          <w:i w:val="false"/>
-          <w:caps w:val="false"/>
-          <w:smallCaps w:val="false"/>
-          <w:strike w:val="false"/>
-          <w:dstrike w:val="false"/>
-          <w:color w:val="000000"/>
-          <w:position w:val="0"/>
-          <w:sz w:val="24"/>
-          <w:sz w:val="24"/>
-          <w:szCs w:val="24"/>
-          <w:u w:val="none"/>
-          <w:shd w:fill="auto" w:val="clear"/>
-          <w:vertAlign w:val="baseline"/>
-        </w:rPr>
-        <w:t xml:space="preserve">Associação Brasileira de Normas Técnicas. ABNT. </w:t>
-      </w:r>
-      <w:r>
-        <w:rPr>
-          <w:rFonts w:eastAsia="Arial" w:cs="Arial"/>
-          <w:b/>
-          <w:i w:val="false"/>
-          <w:caps w:val="false"/>
-          <w:smallCaps w:val="false"/>
-          <w:strike w:val="false"/>
-          <w:dstrike w:val="false"/>
-          <w:color w:val="000000"/>
-          <w:position w:val="0"/>
-          <w:sz w:val="24"/>
-          <w:sz w:val="24"/>
-          <w:szCs w:val="24"/>
-          <w:u w:val="none"/>
-          <w:shd w:fill="auto" w:val="clear"/>
-          <w:vertAlign w:val="baseline"/>
-        </w:rPr>
-        <w:t xml:space="preserve">NBR 5382: Verificação de iluminância de interiores. </w:t>
-      </w:r>
-      <w:r>
-        <w:rPr>
-          <w:rFonts w:eastAsia="Arial" w:cs="Arial"/>
-          <w:b w:val="false"/>
-          <w:i w:val="false"/>
-          <w:caps w:val="false"/>
-          <w:smallCaps w:val="false"/>
-          <w:strike w:val="false"/>
-          <w:dstrike w:val="false"/>
-          <w:color w:val="000000"/>
-          <w:position w:val="0"/>
-          <w:sz w:val="24"/>
-          <w:sz w:val="24"/>
-          <w:szCs w:val="24"/>
-          <w:u w:val="none"/>
-          <w:shd w:fill="auto" w:val="clear"/>
-          <w:vertAlign w:val="baseline"/>
-        </w:rPr>
-        <w:t>Rio de Janeiro, 1985.</w:t>
-      </w:r>
-    </w:p>
-    <w:p>
-      <w:pPr>
-        <w:pStyle w:val="Ttulo1"/>
-        <w:jc w:val="left"/>
-        <w:rPr/>
-      </w:pPr>
-      <w:r>
-        <w:rPr/>
-      </w:r>
-    </w:p>
-    <w:p>
-      <w:pPr>
-        <w:pStyle w:val="Normal1"/>
-        <w:spacing w:lineRule="auto" w:line="240"/>
+        <w:pStyle w:val="LO-normal"/>
         <w:ind w:hanging="0"/>
-        <w:jc w:val="left"/>
-        <w:rPr/>
-      </w:pPr>
-      <w:r>
-        <w:rPr/>
-        <w:t xml:space="preserve">OSRAM. </w:t>
-      </w:r>
-      <w:r>
-        <w:rPr>
-          <w:b/>
-        </w:rPr>
-        <w:t>Manual Luminotécnico Prático</w:t>
-      </w:r>
-      <w:r>
-        <w:rPr/>
-        <w:t>. Disponível em: &lt;https://hosting.iar.unicamp.br/lab/luz/ld/Livros/ManualOsram.pdf&gt; Acesso em 06 julho. 2020.</w:t>
-      </w:r>
-    </w:p>
-    <w:p>
-      <w:pPr>
-        <w:pStyle w:val="Normal1"/>
-        <w:spacing w:lineRule="auto" w:line="240"/>
-        <w:ind w:left="720" w:hanging="0"/>
-        <w:jc w:val="left"/>
-        <w:rPr/>
-      </w:pPr>
-      <w:r>
-        <w:rPr/>
-      </w:r>
-    </w:p>
-    <w:p>
-      <w:pPr>
-        <w:pStyle w:val="Normal1"/>
-        <w:spacing w:lineRule="auto" w:line="240"/>
+        <w:rPr/>
+      </w:pPr>
+      <w:r>
+        <w:rPr/>
+      </w:r>
+    </w:p>
+    <w:p>
+      <w:pPr>
+        <w:pStyle w:val="LO-normal"/>
         <w:ind w:hanging="0"/>
-        <w:jc w:val="left"/>
-        <w:rPr/>
-      </w:pPr>
-      <w:r>
-        <w:rPr/>
-        <w:t xml:space="preserve">SOUZA, Camila; GRABASCK, Jaqueline; RODRIGUES, Amanda; ZINI, Giovana. </w:t>
-      </w:r>
-      <w:r>
-        <w:rPr>
-          <w:b/>
-        </w:rPr>
-        <w:t>Luminotécnica Aplicada.</w:t>
-      </w:r>
-      <w:r>
-        <w:rPr/>
-        <w:t xml:space="preserve"> Ed. São Paulo: Sagah Educação, 2018.</w:t>
-      </w:r>
-    </w:p>
-    <w:p>
-      <w:pPr>
-        <w:pStyle w:val="Normal1"/>
-        <w:keepNext w:val="false"/>
-        <w:keepLines w:val="false"/>
-        <w:pageBreakBefore w:val="false"/>
-        <w:widowControl w:val="false"/>
-        <w:pBdr/>
-        <w:shd w:val="clear" w:fill="auto"/>
-        <w:spacing w:lineRule="auto" w:line="360" w:before="0" w:after="0"/>
-        <w:ind w:left="720" w:right="0" w:firstLine="851"/>
-        <w:jc w:val="both"/>
-        <w:rPr>
-          <w:rFonts w:ascii="Arial" w:hAnsi="Arial" w:eastAsia="Arial" w:cs="Arial"/>
-          <w:b w:val="false"/>
-          <w:i w:val="false"/>
-          <w:i w:val="false"/>
-          <w:caps w:val="false"/>
-          <w:smallCaps w:val="false"/>
-          <w:strike w:val="false"/>
-          <w:dstrike w:val="false"/>
-          <w:color w:val="000000"/>
-          <w:position w:val="0"/>
-          <w:sz w:val="24"/>
-          <w:sz w:val="24"/>
-          <w:szCs w:val="24"/>
-          <w:u w:val="none"/>
-          <w:shd w:fill="auto" w:val="clear"/>
-          <w:vertAlign w:val="baseline"/>
-        </w:rPr>
-      </w:pPr>
-      <w:r>
-        <w:rPr>
-          <w:rFonts w:eastAsia="Arial" w:cs="Arial"/>
-          <w:b w:val="false"/>
-          <w:i w:val="false"/>
-          <w:caps w:val="false"/>
-          <w:smallCaps w:val="false"/>
-          <w:strike w:val="false"/>
-          <w:dstrike w:val="false"/>
-          <w:color w:val="000000"/>
-          <w:position w:val="0"/>
-          <w:sz w:val="24"/>
-          <w:sz w:val="24"/>
-          <w:szCs w:val="24"/>
-          <w:u w:val="none"/>
-          <w:shd w:fill="auto" w:val="clear"/>
-          <w:vertAlign w:val="baseline"/>
-        </w:rPr>
-      </w:r>
-    </w:p>
-    <w:p>
-      <w:pPr>
-        <w:pStyle w:val="Normal1"/>
-        <w:ind w:left="720" w:firstLine="794"/>
-        <w:rPr/>
-      </w:pPr>
-      <w:r>
-        <w:rPr/>
-      </w:r>
-    </w:p>
-    <w:p>
-      <w:pPr>
-        <w:pStyle w:val="Normal1"/>
-        <w:keepNext w:val="false"/>
-        <w:keepLines w:val="false"/>
-        <w:pageBreakBefore w:val="false"/>
-        <w:widowControl w:val="false"/>
-        <w:pBdr/>
-        <w:shd w:val="clear" w:fill="auto"/>
-        <w:spacing w:lineRule="auto" w:line="360" w:before="0" w:after="0"/>
-        <w:ind w:left="720" w:right="0" w:hanging="0"/>
-        <w:jc w:val="both"/>
-        <w:rPr>
-          <w:rFonts w:ascii="Arial" w:hAnsi="Arial" w:eastAsia="Arial" w:cs="Arial"/>
-          <w:b w:val="false"/>
-          <w:i w:val="false"/>
-          <w:i w:val="false"/>
-          <w:caps w:val="false"/>
-          <w:smallCaps w:val="false"/>
-          <w:strike w:val="false"/>
-          <w:dstrike w:val="false"/>
-          <w:color w:val="000000"/>
-          <w:position w:val="0"/>
-          <w:sz w:val="24"/>
-          <w:sz w:val="24"/>
-          <w:szCs w:val="24"/>
-          <w:u w:val="none"/>
-          <w:shd w:fill="auto" w:val="clear"/>
-          <w:vertAlign w:val="baseline"/>
-        </w:rPr>
-      </w:pPr>
-      <w:r>
-        <w:rPr>
-          <w:rFonts w:eastAsia="Arial" w:cs="Arial"/>
-          <w:b w:val="false"/>
-          <w:i w:val="false"/>
-          <w:caps w:val="false"/>
-          <w:smallCaps w:val="false"/>
-          <w:strike w:val="false"/>
-          <w:dstrike w:val="false"/>
-          <w:color w:val="000000"/>
-          <w:position w:val="0"/>
-          <w:sz w:val="24"/>
-          <w:sz w:val="24"/>
-          <w:szCs w:val="24"/>
-          <w:u w:val="none"/>
-          <w:shd w:fill="auto" w:val="clear"/>
-          <w:vertAlign w:val="baseline"/>
-        </w:rPr>
+        <w:rPr/>
+      </w:pPr>
+      <w:r>
+        <w:rPr/>
+        <w:t>INICIATIVAS PARA AS ENCHENTES DO RS. Google Search. Disponível em: &lt;https://www.google.com/search?client=opera-gx&amp;q=iniciativas+para+as+enchentes+do+Rs&amp;sourceid=opera&amp;ie=UTF-8&amp;oe=UTF-8.&gt; Acesso em: 24 jun. 2024.</w:t>
+      </w:r>
+    </w:p>
+    <w:p>
+      <w:pPr>
+        <w:pStyle w:val="LO-normal"/>
+        <w:ind w:hanging="0"/>
+        <w:rPr/>
+      </w:pPr>
+      <w:r>
+        <w:rPr/>
+      </w:r>
+    </w:p>
+    <w:p>
+      <w:pPr>
+        <w:pStyle w:val="LO-normal"/>
+        <w:ind w:hanging="0"/>
+        <w:rPr/>
+      </w:pPr>
+      <w:r>
+        <w:rPr/>
+        <w:t>MEIO &amp; MENSAGEM. Com festival e campanha, RBS e Globo fazem apelo em prol do Rio Grande do Sul. Disponível em: &lt;https://www.meioemensagem.com.br/midia/com-festival-e-campanha-rbs-e-globo-fazem-apelo-pelo-sul.&gt;Acesso em: 24 jun. 2024.</w:t>
+      </w:r>
+    </w:p>
+    <w:p>
+      <w:pPr>
+        <w:pStyle w:val="LO-normal"/>
+        <w:ind w:hanging="0"/>
+        <w:rPr/>
+      </w:pPr>
+      <w:r>
+        <w:rPr/>
+      </w:r>
+    </w:p>
+    <w:p>
+      <w:pPr>
+        <w:pStyle w:val="LO-normal"/>
+        <w:ind w:hanging="0"/>
+        <w:rPr/>
+      </w:pPr>
+      <w:r>
+        <w:rPr/>
+        <w:t xml:space="preserve">FEQUIMFAR. Força-RS mobiliza sindicatos em solidariedade às vítimas das enchentes no Estado. Disponível em:&lt;https://fequimfar.org.br/forca-rs-mobiliza-sindicatos-em-solidariedade-as-vitimas-das-enchentes-no-estado/.&gt; Acesso em: 24 jun. 2024. </w:t>
+      </w:r>
+    </w:p>
+    <w:p>
+      <w:pPr>
+        <w:pStyle w:val="LO-normal"/>
+        <w:ind w:hanging="0"/>
+        <w:rPr/>
+      </w:pPr>
+      <w:r>
+        <w:rPr/>
+      </w:r>
+    </w:p>
+    <w:p>
+      <w:pPr>
+        <w:pStyle w:val="LO-normal"/>
+        <w:ind w:hanging="0"/>
+        <w:rPr/>
+      </w:pPr>
+      <w:r>
+        <w:rPr/>
+        <w:t xml:space="preserve">O ANTAGONISTA. Força nacional é enviada ao RS para auxiliar nos resgates. Disponível em: &lt;https://oantagonista.com.br/brasil/forca-nacional-e-enviado-ao-rs-para-auxiliar-nos-resgates/.&gt;Acesso em: 24 jun. 2024. </w:t>
       </w:r>
     </w:p>
     <w:sectPr>
@@ -2235,12 +1494,11 @@
 <w:hdr xmlns:o="urn:schemas-microsoft-com:office:office" xmlns:r="http://schemas.openxmlformats.org/officeDocument/2006/relationships" xmlns:v="urn:schemas-microsoft-com:vml" xmlns:w="http://schemas.openxmlformats.org/wordprocessingml/2006/main" xmlns:w10="urn:schemas-microsoft-com:office:word" xmlns:wp="http://schemas.openxmlformats.org/drawingml/2006/wordprocessingDrawing" xmlns:wps="http://schemas.microsoft.com/office/word/2010/wordprocessingShape" xmlns:wpg="http://schemas.microsoft.com/office/word/2010/wordprocessingGroup" xmlns:mc="http://schemas.openxmlformats.org/markup-compatibility/2006" xmlns:wp14="http://schemas.microsoft.com/office/word/2010/wordprocessingDrawing" xmlns:w14="http://schemas.microsoft.com/office/word/2010/wordml" xmlns:w15="http://schemas.microsoft.com/office/word/2012/wordml" mc:Ignorable="w14 wp14 w15">
   <w:p>
     <w:pPr>
-      <w:pStyle w:val="Normal1"/>
+      <w:pStyle w:val="LO-normal"/>
       <w:keepNext w:val="false"/>
       <w:keepLines w:val="false"/>
       <w:pageBreakBefore w:val="false"/>
       <w:widowControl/>
-      <w:pBdr/>
       <w:shd w:val="clear" w:fill="auto"/>
       <w:tabs>
         <w:tab w:val="clear" w:pos="720"/>
@@ -2336,6 +1594,7 @@
     <w:rsid w:val="005253f2"/>
     <w:pPr>
       <w:widowControl/>
+      <w:suppressAutoHyphens w:val="true"/>
       <w:bidi w:val="0"/>
       <w:spacing w:lineRule="auto" w:line="360" w:before="0" w:after="0"/>
       <w:ind w:firstLine="794"/>
@@ -2347,13 +1606,13 @@
       <w:kern w:val="0"/>
       <w:sz w:val="24"/>
       <w:szCs w:val="22"/>
-      <w:lang w:eastAsia="en-US" w:val="pt-BR" w:bidi="hi-IN"/>
+      <w:lang w:val="pt-BR" w:eastAsia="en-US" w:bidi="hi-IN"/>
     </w:rPr>
   </w:style>
   <w:style w:type="paragraph" w:styleId="Ttulo1">
     <w:name w:val="Heading 1"/>
-    <w:basedOn w:val="Normal1"/>
-    <w:next w:val="Normal1"/>
+    <w:basedOn w:val="LO-normal"/>
+    <w:next w:val="LO-normal"/>
     <w:link w:val="Ttulo1Char"/>
     <w:uiPriority w:val="1"/>
     <w:qFormat/>
@@ -2374,8 +1633,8 @@
   </w:style>
   <w:style w:type="paragraph" w:styleId="Ttulo2">
     <w:name w:val="Heading 2"/>
-    <w:basedOn w:val="Normal1"/>
-    <w:next w:val="Normal1"/>
+    <w:basedOn w:val="LO-normal"/>
+    <w:next w:val="LO-normal"/>
     <w:link w:val="Ttulo2Char"/>
     <w:uiPriority w:val="9"/>
     <w:unhideWhenUsed/>
@@ -2395,8 +1654,8 @@
   </w:style>
   <w:style w:type="paragraph" w:styleId="Ttulo3">
     <w:name w:val="Heading 3"/>
-    <w:basedOn w:val="Normal1"/>
-    <w:next w:val="Normal1"/>
+    <w:basedOn w:val="LO-normal"/>
+    <w:next w:val="LO-normal"/>
     <w:qFormat/>
     <w:pPr>
       <w:keepNext w:val="true"/>
@@ -2412,8 +1671,8 @@
   </w:style>
   <w:style w:type="paragraph" w:styleId="Ttulo4">
     <w:name w:val="Heading 4"/>
-    <w:basedOn w:val="Normal1"/>
-    <w:next w:val="Normal1"/>
+    <w:basedOn w:val="LO-normal"/>
+    <w:next w:val="LO-normal"/>
     <w:qFormat/>
     <w:pPr>
       <w:keepNext w:val="true"/>
@@ -2429,8 +1688,8 @@
   </w:style>
   <w:style w:type="paragraph" w:styleId="Ttulo5">
     <w:name w:val="Heading 5"/>
-    <w:basedOn w:val="Normal1"/>
-    <w:next w:val="Normal1"/>
+    <w:basedOn w:val="LO-normal"/>
+    <w:next w:val="LO-normal"/>
     <w:qFormat/>
     <w:pPr>
       <w:keepNext w:val="true"/>
@@ -2446,8 +1705,8 @@
   </w:style>
   <w:style w:type="paragraph" w:styleId="Ttulo6">
     <w:name w:val="Heading 6"/>
-    <w:basedOn w:val="Normal1"/>
-    <w:next w:val="Normal1"/>
+    <w:basedOn w:val="LO-normal"/>
+    <w:next w:val="LO-normal"/>
     <w:qFormat/>
     <w:pPr>
       <w:keepNext w:val="true"/>
@@ -2687,6 +1946,13 @@
       <w:lang w:eastAsia="en-US"/>
     </w:rPr>
   </w:style>
+  <w:style w:type="character" w:styleId="Marcadores">
+    <w:name w:val="Marcadores"/>
+    <w:qFormat/>
+    <w:rPr>
+      <w:rFonts w:ascii="OpenSymbol" w:hAnsi="OpenSymbol" w:eastAsia="OpenSymbol" w:cs="OpenSymbol"/>
+    </w:rPr>
+  </w:style>
   <w:style w:type="paragraph" w:styleId="Ttulo">
     <w:name w:val="Título"/>
     <w:basedOn w:val="Normal"/>
@@ -2704,7 +1970,7 @@
   </w:style>
   <w:style w:type="paragraph" w:styleId="Corpodotexto">
     <w:name w:val="Body Text"/>
-    <w:basedOn w:val="Normal1"/>
+    <w:basedOn w:val="LO-normal"/>
     <w:link w:val="CorpodetextoChar"/>
     <w:rsid w:val="00485f1f"/>
     <w:pPr>
@@ -2756,11 +2022,12 @@
       <w:rFonts w:cs="Arial"/>
     </w:rPr>
   </w:style>
-  <w:style w:type="paragraph" w:styleId="Normal1" w:default="1">
+  <w:style w:type="paragraph" w:styleId="LO-normal" w:default="1">
     <w:name w:val="LO-normal"/>
     <w:qFormat/>
     <w:pPr>
       <w:widowControl/>
+      <w:suppressAutoHyphens w:val="true"/>
       <w:bidi w:val="0"/>
       <w:spacing w:lineRule="auto" w:line="360" w:before="0" w:after="0"/>
       <w:ind w:firstLine="794"/>
@@ -2777,8 +2044,8 @@
   </w:style>
   <w:style w:type="paragraph" w:styleId="Ttulododocumento">
     <w:name w:val="Title"/>
-    <w:basedOn w:val="Normal1"/>
-    <w:next w:val="Normal1"/>
+    <w:basedOn w:val="LO-normal"/>
+    <w:next w:val="LO-normal"/>
     <w:link w:val="TtuloChar"/>
     <w:uiPriority w:val="1"/>
     <w:qFormat/>
@@ -2800,7 +2067,7 @@
   </w:style>
   <w:style w:type="paragraph" w:styleId="Paragraph" w:customStyle="1">
     <w:name w:val="paragraph"/>
-    <w:basedOn w:val="Normal1"/>
+    <w:basedOn w:val="LO-normal"/>
     <w:qFormat/>
     <w:rsid w:val="00d53e38"/>
     <w:pPr>
@@ -2821,7 +2088,7 @@
   </w:style>
   <w:style w:type="paragraph" w:styleId="Cabealho">
     <w:name w:val="Header"/>
-    <w:basedOn w:val="Normal1"/>
+    <w:basedOn w:val="LO-normal"/>
     <w:link w:val="CabealhoChar"/>
     <w:uiPriority w:val="99"/>
     <w:unhideWhenUsed/>
@@ -2837,7 +2104,7 @@
   </w:style>
   <w:style w:type="paragraph" w:styleId="Rodap">
     <w:name w:val="Footer"/>
-    <w:basedOn w:val="Normal1"/>
+    <w:basedOn w:val="LO-normal"/>
     <w:link w:val="RodapChar"/>
     <w:uiPriority w:val="99"/>
     <w:unhideWhenUsed/>
@@ -2869,7 +2136,7 @@
   </w:style>
   <w:style w:type="paragraph" w:styleId="ListParagraph">
     <w:name w:val="List Paragraph"/>
-    <w:basedOn w:val="Normal1"/>
+    <w:basedOn w:val="LO-normal"/>
     <w:link w:val="PargrafodaListaChar"/>
     <w:uiPriority w:val="34"/>
     <w:qFormat/>
@@ -2888,7 +2155,7 @@
   </w:style>
   <w:style w:type="paragraph" w:styleId="Annotationtext">
     <w:name w:val="annotation text"/>
-    <w:basedOn w:val="Normal1"/>
+    <w:basedOn w:val="LO-normal"/>
     <w:link w:val="TextodecomentrioChar"/>
     <w:uiPriority w:val="99"/>
     <w:semiHidden/>
@@ -2919,7 +2186,7 @@
   </w:style>
   <w:style w:type="paragraph" w:styleId="BalloonText">
     <w:name w:val="Balloon Text"/>
-    <w:basedOn w:val="Normal1"/>
+    <w:basedOn w:val="LO-normal"/>
     <w:link w:val="TextodebaloChar"/>
     <w:uiPriority w:val="99"/>
     <w:semiHidden/>
@@ -2935,8 +2202,8 @@
   </w:style>
   <w:style w:type="paragraph" w:styleId="Caption">
     <w:name w:val="caption"/>
-    <w:basedOn w:val="Normal1"/>
-    <w:next w:val="Normal1"/>
+    <w:basedOn w:val="LO-normal"/>
+    <w:next w:val="LO-normal"/>
     <w:uiPriority w:val="35"/>
     <w:unhideWhenUsed/>
     <w:qFormat/>
@@ -2953,8 +2220,8 @@
   </w:style>
   <w:style w:type="paragraph" w:styleId="Tableoffigures">
     <w:name w:val="table of figures"/>
-    <w:basedOn w:val="Normal1"/>
-    <w:next w:val="Normal1"/>
+    <w:basedOn w:val="LO-normal"/>
+    <w:next w:val="LO-normal"/>
     <w:uiPriority w:val="99"/>
     <w:unhideWhenUsed/>
     <w:qFormat/>
@@ -2966,8 +2233,8 @@
   </w:style>
   <w:style w:type="paragraph" w:styleId="Subttulo">
     <w:name w:val="Subtitle"/>
-    <w:basedOn w:val="Normal1"/>
-    <w:next w:val="Normal1"/>
+    <w:basedOn w:val="LO-normal"/>
+    <w:next w:val="LO-normal"/>
     <w:qFormat/>
     <w:pPr>
       <w:keepNext w:val="true"/>

</xml_diff>